<commit_message>
Add OAuth 2.0 document
</commit_message>
<xml_diff>
--- a/Week4/InterviewFeedback/Interview Feedback.docx
+++ b/Week4/InterviewFeedback/Interview Feedback.docx
@@ -95,7 +95,7 @@
       <w:r>
         <w:rPr>
           <w:noProof/>
-          <w:lang w:val="en-US" w:eastAsia="es-MX"/>
+          <w:lang w:val="es-MX" w:eastAsia="es-MX"/>
         </w:rPr>
         <w:drawing>
           <wp:inline distT="0" distB="0" distL="0" distR="0">
@@ -406,7 +406,19 @@
         <w:rPr>
           <w:lang w:val="en-US"/>
         </w:rPr>
-        <w:t>My name is Arturo Sanchez Chavarria, I am 28 years old and I have been working as an Analyst Developer since 2012.</w:t>
+        <w:t>My name is Arturo Sanchez Chavarria</w:t>
+      </w:r>
+      <w:r>
+        <w:rPr>
+          <w:lang w:val="en-US"/>
+        </w:rPr>
+        <w:t>.</w:t>
+      </w:r>
+      <w:r>
+        <w:rPr>
+          <w:lang w:val="en-US"/>
+        </w:rPr>
+        <w:t xml:space="preserve"> </w:t>
       </w:r>
     </w:p>
     <w:p>
@@ -420,135 +432,264 @@
         <w:rPr>
           <w:lang w:val="en-US"/>
         </w:rPr>
-        <w:t xml:space="preserve">I have </w:t>
-      </w:r>
-      <w:r>
-        <w:rPr>
-          <w:lang w:val="en-US"/>
-        </w:rPr>
-        <w:t xml:space="preserve">6 Years </w:t>
-      </w:r>
-      <w:r>
-        <w:rPr>
-          <w:lang w:val="en-US"/>
-        </w:rPr>
-        <w:t xml:space="preserve">of </w:t>
-      </w:r>
-      <w:r>
-        <w:rPr>
-          <w:lang w:val="en-US"/>
-        </w:rPr>
-        <w:t>I.T.</w:t>
-      </w:r>
-      <w:r>
-        <w:rPr>
-          <w:lang w:val="en-US"/>
-        </w:rPr>
-        <w:t xml:space="preserve"> experience</w:t>
-      </w:r>
-      <w:r>
-        <w:rPr>
-          <w:lang w:val="en-US"/>
-        </w:rPr>
-        <w:t xml:space="preserve"> – Software Development</w:t>
-      </w:r>
-      <w:r>
-        <w:rPr>
+        <w:t>I have been working as an Analyst Developer since 2012.</w:t>
+      </w:r>
+    </w:p>
+    <w:p>
+      <w:pPr>
+        <w:jc w:val="both"/>
+        <w:rPr>
+          <w:lang w:val="en-US"/>
+        </w:rPr>
+      </w:pPr>
+      <w:r>
+        <w:rPr>
+          <w:lang w:val="en-US"/>
+        </w:rPr>
+        <w:t>I have 6 Years of I.T. experience – Software Development, 5 years as android development experience and 5 Android Apps in Play.</w:t>
+      </w:r>
+    </w:p>
+    <w:p>
+      <w:pPr>
+        <w:jc w:val="both"/>
+        <w:rPr>
+          <w:lang w:val="en-US"/>
+        </w:rPr>
+      </w:pPr>
+      <w:r>
+        <w:rPr>
+          <w:lang w:val="en-US"/>
+        </w:rPr>
+        <w:t>I have experience developing Android apps in versions of Android including Marshmallow, Lollipop, KitKat, Nougat, and Oreo.</w:t>
+      </w:r>
+    </w:p>
+    <w:p>
+      <w:pPr>
+        <w:jc w:val="both"/>
+        <w:rPr>
+          <w:rStyle w:val="shorttext"/>
+          <w:lang w:val="en-US"/>
+        </w:rPr>
+      </w:pPr>
+      <w:r>
+        <w:rPr>
+          <w:rStyle w:val="shorttext"/>
+          <w:lang w:val="en-US"/>
+        </w:rPr>
+        <w:t>A portfolio of published Android apps, enterprise and customer facing for notable, high profile companies – apps with high traffic.</w:t>
+      </w:r>
+    </w:p>
+    <w:p>
+      <w:pPr>
+        <w:jc w:val="both"/>
+        <w:rPr>
+          <w:rStyle w:val="shorttext"/>
+          <w:lang w:val="en-US"/>
+        </w:rPr>
+      </w:pPr>
+      <w:r>
+        <w:rPr>
+          <w:rStyle w:val="shorttext"/>
+          <w:lang w:val="en-US"/>
+        </w:rPr>
+        <w:t xml:space="preserve">I have experience developing mobile applications throughout the entire software development lifecycle (SDLC).  </w:t>
+      </w:r>
+    </w:p>
+    <w:p>
+      <w:pPr>
+        <w:jc w:val="both"/>
+        <w:rPr>
+          <w:rStyle w:val="shorttext"/>
+          <w:rFonts w:cstheme="minorHAnsi"/>
+          <w:lang w:val="en-US"/>
+        </w:rPr>
+      </w:pPr>
+      <w:r>
+        <w:rPr>
+          <w:rStyle w:val="shorttext"/>
+          <w:lang w:val="en-US"/>
+        </w:rPr>
+        <w:t xml:space="preserve">I have participated in all the phases including Requirements Collection, Design &amp; Analysis of Customer </w:t>
+      </w:r>
+      <w:r>
+        <w:rPr>
+          <w:rStyle w:val="shorttext"/>
+          <w:rFonts w:cstheme="minorHAnsi"/>
+          <w:lang w:val="en-US"/>
+        </w:rPr>
+        <w:t>Specifications, Development and Customization of the application, Unit testing and Production support, using Agile Scrum.</w:t>
+      </w:r>
+    </w:p>
+    <w:p>
+      <w:pPr>
+        <w:jc w:val="both"/>
+        <w:rPr>
+          <w:rStyle w:val="shorttext"/>
+          <w:rFonts w:cstheme="minorHAnsi"/>
+          <w:lang w:val="en-US"/>
+        </w:rPr>
+      </w:pPr>
+      <w:r>
+        <w:rPr>
+          <w:rStyle w:val="shorttext"/>
+          <w:rFonts w:cstheme="minorHAnsi"/>
+          <w:lang w:val="en-US"/>
+        </w:rPr>
+        <w:t>Skilled in Android development using Android SDK, frameworks, Java and Android Studio.</w:t>
+      </w:r>
+    </w:p>
+    <w:p>
+      <w:pPr>
+        <w:jc w:val="both"/>
+        <w:rPr>
+          <w:rStyle w:val="shorttext"/>
+          <w:rFonts w:cstheme="minorHAnsi"/>
+          <w:lang w:val="en-US"/>
+        </w:rPr>
+      </w:pPr>
+      <w:r>
+        <w:rPr>
+          <w:rStyle w:val="shorttext"/>
+          <w:rFonts w:cstheme="minorHAnsi"/>
+          <w:lang w:val="en-US"/>
+        </w:rPr>
+        <w:t xml:space="preserve">Experience in Messaging, Bluetooth and Wi-Fi connectivity with Android devices with Android CTS. </w:t>
+      </w:r>
+    </w:p>
+    <w:p>
+      <w:pPr>
+        <w:jc w:val="both"/>
+        <w:rPr>
+          <w:rStyle w:val="shorttext"/>
+          <w:rFonts w:cstheme="minorHAnsi"/>
+          <w:lang w:val="en-US"/>
+        </w:rPr>
+      </w:pPr>
+      <w:r>
+        <w:rPr>
+          <w:rStyle w:val="shorttext"/>
+          <w:rFonts w:cstheme="minorHAnsi"/>
+          <w:lang w:val="en-US"/>
+        </w:rPr>
+        <w:t>Experience on JavaScript and .NET client-server side development.</w:t>
+      </w:r>
+    </w:p>
+    <w:p>
+      <w:pPr>
+        <w:jc w:val="both"/>
+        <w:rPr>
+          <w:rStyle w:val="shorttext"/>
+          <w:rFonts w:cstheme="minorHAnsi"/>
+          <w:lang w:val="en-US"/>
+        </w:rPr>
+      </w:pPr>
+      <w:r>
+        <w:rPr>
+          <w:rStyle w:val="shorttext"/>
+          <w:rFonts w:cstheme="minorHAnsi"/>
+          <w:lang w:val="en-US"/>
+        </w:rPr>
+        <w:t>Experience with third-party APIs and web services like Google, Facebook, Twitter and YouTube Player.</w:t>
+      </w:r>
+    </w:p>
+    <w:p>
+      <w:pPr>
+        <w:jc w:val="both"/>
+        <w:rPr>
+          <w:rFonts w:cstheme="minorHAnsi"/>
+          <w:lang w:val="en-US"/>
+        </w:rPr>
+      </w:pPr>
+      <w:r>
+        <w:rPr>
+          <w:rFonts w:cstheme="minorHAnsi"/>
+          <w:lang w:val="en-US"/>
+        </w:rPr>
+        <w:t xml:space="preserve">Experienced integrating Android mobile apps with web services using Retrofit, Volley, </w:t>
+      </w:r>
+      <w:proofErr w:type="spellStart"/>
+      <w:r>
+        <w:rPr>
+          <w:rFonts w:cstheme="minorHAnsi"/>
+          <w:lang w:val="en-US"/>
+        </w:rPr>
+        <w:t>AsyncTask</w:t>
+      </w:r>
+      <w:proofErr w:type="spellEnd"/>
+      <w:r>
+        <w:rPr>
+          <w:rFonts w:cstheme="minorHAnsi"/>
           <w:lang w:val="en-US"/>
         </w:rPr>
         <w:t xml:space="preserve">, </w:t>
       </w:r>
-      <w:r>
-        <w:rPr>
-          <w:lang w:val="en-US"/>
-        </w:rPr>
-        <w:t xml:space="preserve">5 </w:t>
-      </w:r>
-      <w:r>
-        <w:rPr>
-          <w:lang w:val="en-US"/>
-        </w:rPr>
-        <w:t>y</w:t>
-      </w:r>
-      <w:r>
-        <w:rPr>
-          <w:lang w:val="en-US"/>
-        </w:rPr>
-        <w:t xml:space="preserve">ears </w:t>
-      </w:r>
-      <w:r>
-        <w:rPr>
-          <w:lang w:val="en-US"/>
-        </w:rPr>
-        <w:t>as a</w:t>
-      </w:r>
-      <w:r>
-        <w:rPr>
-          <w:lang w:val="en-US"/>
-        </w:rPr>
-        <w:t xml:space="preserve">ndroid </w:t>
-      </w:r>
-      <w:r>
-        <w:rPr>
-          <w:lang w:val="en-US"/>
-        </w:rPr>
-        <w:t>d</w:t>
-      </w:r>
-      <w:r>
-        <w:rPr>
-          <w:lang w:val="en-US"/>
-        </w:rPr>
-        <w:t xml:space="preserve">evelopment </w:t>
-      </w:r>
-      <w:r>
-        <w:rPr>
-          <w:lang w:val="en-US"/>
-        </w:rPr>
-        <w:t>e</w:t>
-      </w:r>
-      <w:r>
-        <w:rPr>
-          <w:lang w:val="en-US"/>
-        </w:rPr>
-        <w:t>xperience</w:t>
-      </w:r>
-      <w:r>
-        <w:rPr>
-          <w:lang w:val="en-US"/>
-        </w:rPr>
-        <w:t xml:space="preserve"> and </w:t>
-      </w:r>
-      <w:r>
-        <w:rPr>
-          <w:lang w:val="en-US"/>
-        </w:rPr>
-        <w:t>5 Android Apps in Play</w:t>
-      </w:r>
-      <w:r>
-        <w:rPr>
-          <w:lang w:val="en-US"/>
-        </w:rPr>
-        <w:t>.</w:t>
+      <w:proofErr w:type="spellStart"/>
+      <w:r>
+        <w:rPr>
+          <w:rFonts w:cstheme="minorHAnsi"/>
+          <w:lang w:val="en-US"/>
+        </w:rPr>
+        <w:t>OkHTTP</w:t>
+      </w:r>
+      <w:proofErr w:type="spellEnd"/>
+      <w:r>
+        <w:rPr>
+          <w:rFonts w:cstheme="minorHAnsi"/>
+          <w:lang w:val="en-US"/>
+        </w:rPr>
+        <w:t xml:space="preserve"> and JSON, GSON, REST.</w:t>
       </w:r>
     </w:p>
     <w:p>
       <w:pPr>
         <w:jc w:val="both"/>
         <w:rPr>
-          <w:lang w:val="en-US"/>
-        </w:rPr>
-      </w:pPr>
-      <w:r>
-        <w:rPr>
-          <w:lang w:val="en-US"/>
-        </w:rPr>
-        <w:t>I have experience developing Android apps in versions of Android including Marshmallow, Lollipop, KitKat, Nougat, and Oreo.</w:t>
+          <w:rFonts w:cstheme="minorHAnsi"/>
+          <w:lang w:val="en-US"/>
+        </w:rPr>
+      </w:pPr>
+      <w:r>
+        <w:rPr>
+          <w:rFonts w:cstheme="minorHAnsi"/>
+          <w:lang w:val="en-US"/>
+        </w:rPr>
+        <w:t>Experience on every stage of application development right from collecting requirements, providing guidelines for design, creating application architecture, and implementation that includes various stages in development, QA, code signing and releasing to Market.</w:t>
       </w:r>
     </w:p>
     <w:p>
       <w:pPr>
         <w:jc w:val="both"/>
         <w:rPr>
+          <w:rFonts w:cstheme="minorHAnsi"/>
+          <w:lang w:val="en-US"/>
+        </w:rPr>
+      </w:pPr>
+      <w:r>
+        <w:rPr>
+          <w:rFonts w:cstheme="minorHAnsi"/>
+          <w:lang w:val="en-US"/>
+        </w:rPr>
+        <w:t>Worked with an internal QA team on system, performance, and acceptance testing.</w:t>
+      </w:r>
+    </w:p>
+    <w:p>
+      <w:pPr>
+        <w:rPr>
+          <w:rFonts w:cstheme="minorHAnsi"/>
+          <w:lang w:val="en-US"/>
+        </w:rPr>
+      </w:pPr>
+      <w:r>
+        <w:rPr>
+          <w:rFonts w:cstheme="minorHAnsi"/>
+          <w:lang w:val="en-US"/>
+        </w:rPr>
+        <w:t>Experience with third-party APIs and web services like Google, Facebook, Twitter, YouTube Player and Surface View.</w:t>
+      </w:r>
+    </w:p>
+    <w:p>
+      <w:pPr>
+        <w:rPr>
           <w:rStyle w:val="shorttext"/>
           <w:lang w:val="en-US"/>
         </w:rPr>
@@ -558,233 +699,72 @@
           <w:rStyle w:val="shorttext"/>
           <w:lang w:val="en-US"/>
         </w:rPr>
-        <w:t>A portfolio of published Android apps, enterprise and customer facing for notable, high profile companies – apps with high traffic.</w:t>
+        <w:t xml:space="preserve">Experienced integrating Android mobile apps with web services using Retrofit, Volley, </w:t>
+      </w:r>
+      <w:proofErr w:type="spellStart"/>
+      <w:r>
+        <w:rPr>
+          <w:rStyle w:val="shorttext"/>
+          <w:lang w:val="en-US"/>
+        </w:rPr>
+        <w:t>AsyncTask</w:t>
+      </w:r>
+      <w:proofErr w:type="spellEnd"/>
+      <w:r>
+        <w:rPr>
+          <w:rStyle w:val="shorttext"/>
+          <w:lang w:val="en-US"/>
+        </w:rPr>
+        <w:t xml:space="preserve">, </w:t>
+      </w:r>
+      <w:proofErr w:type="spellStart"/>
+      <w:r>
+        <w:rPr>
+          <w:rStyle w:val="shorttext"/>
+          <w:lang w:val="en-US"/>
+        </w:rPr>
+        <w:t>OkHTTP</w:t>
+      </w:r>
+      <w:proofErr w:type="spellEnd"/>
+      <w:r>
+        <w:rPr>
+          <w:rStyle w:val="shorttext"/>
+          <w:lang w:val="en-US"/>
+        </w:rPr>
+        <w:t xml:space="preserve"> and JSON, GSON, REST.</w:t>
+      </w:r>
+    </w:p>
+    <w:p>
+      <w:pPr>
+        <w:rPr>
+          <w:rStyle w:val="shorttext"/>
+          <w:lang w:val="en-US"/>
+        </w:rPr>
+      </w:pPr>
+    </w:p>
+    <w:p>
+      <w:pPr>
+        <w:pStyle w:val="Ttulo3"/>
+        <w:rPr>
+          <w:lang w:val="en-US"/>
+        </w:rPr>
+      </w:pPr>
+      <w:r>
+        <w:rPr>
+          <w:lang w:val="en-US"/>
+        </w:rPr>
+        <w:t>Previous Experience</w:t>
       </w:r>
     </w:p>
     <w:p>
       <w:pPr>
         <w:jc w:val="both"/>
         <w:rPr>
-          <w:rStyle w:val="shorttext"/>
-          <w:lang w:val="en-US"/>
-        </w:rPr>
-      </w:pPr>
-    </w:p>
-    <w:p>
-      <w:pPr>
-        <w:rPr>
-          <w:rStyle w:val="shorttext"/>
-          <w:lang w:val="en-US"/>
-        </w:rPr>
-      </w:pPr>
-    </w:p>
-    <w:p>
-      <w:pPr>
-        <w:pStyle w:val="Ttulo3"/>
-        <w:rPr>
-          <w:lang w:val="en-US"/>
-        </w:rPr>
-      </w:pPr>
-      <w:r>
-        <w:rPr>
-          <w:lang w:val="en-US"/>
-        </w:rPr>
-        <w:t>Previous Experience</w:t>
-      </w:r>
-    </w:p>
-    <w:p>
-      <w:pPr>
-        <w:jc w:val="both"/>
-        <w:rPr>
-          <w:rStyle w:val="shorttext"/>
-          <w:lang w:val="en-US"/>
-        </w:rPr>
-      </w:pPr>
-      <w:r>
-        <w:rPr>
-          <w:rStyle w:val="shorttext"/>
-          <w:lang w:val="en-US"/>
-        </w:rPr>
-        <w:t xml:space="preserve">I have experience developing mobile applications throughout the entire software development lifecycle (SDLC).  </w:t>
-      </w:r>
-    </w:p>
-    <w:p>
-      <w:pPr>
-        <w:jc w:val="both"/>
-        <w:rPr>
-          <w:rStyle w:val="shorttext"/>
-          <w:lang w:val="en-US"/>
-        </w:rPr>
-      </w:pPr>
-      <w:r>
-        <w:rPr>
-          <w:rStyle w:val="shorttext"/>
-          <w:lang w:val="en-US"/>
-        </w:rPr>
-        <w:t>I have participated in all the phases including Requirements Collection, Design &amp; Analysis of Customer Specifications, Development and Customization of the application, Unit testing and Production support, using Agile Scrum.</w:t>
-      </w:r>
-    </w:p>
-    <w:p>
-      <w:pPr>
-        <w:jc w:val="both"/>
-        <w:rPr>
-          <w:rStyle w:val="shorttext"/>
-          <w:lang w:val="en-US"/>
-        </w:rPr>
-      </w:pPr>
-      <w:r>
-        <w:rPr>
-          <w:rStyle w:val="shorttext"/>
-          <w:lang w:val="en-US"/>
-        </w:rPr>
-        <w:t>Skilled in Android development using Android SDK, frameworks, Java and Android Studio or Eclipse.</w:t>
-      </w:r>
-    </w:p>
-    <w:p>
-      <w:pPr>
-        <w:jc w:val="both"/>
-        <w:rPr>
-          <w:rStyle w:val="shorttext"/>
-          <w:lang w:val="en-US"/>
-        </w:rPr>
-      </w:pPr>
-      <w:r>
-        <w:rPr>
-          <w:rStyle w:val="shorttext"/>
-          <w:lang w:val="en-US"/>
-        </w:rPr>
-        <w:t xml:space="preserve">Experience in Messaging, Bluetooth and Wi-Fi connectivity with Android devices with Android CTS. </w:t>
-      </w:r>
-    </w:p>
-    <w:p>
-      <w:pPr>
-        <w:jc w:val="both"/>
-        <w:rPr>
-          <w:rStyle w:val="shorttext"/>
-          <w:lang w:val="en-US"/>
-        </w:rPr>
-      </w:pPr>
-      <w:r>
-        <w:rPr>
-          <w:rStyle w:val="shorttext"/>
-          <w:lang w:val="en-US"/>
-        </w:rPr>
-        <w:t xml:space="preserve">Experience on JavaScript and </w:t>
-      </w:r>
-      <w:r>
-        <w:rPr>
-          <w:rStyle w:val="shorttext"/>
-          <w:lang w:val="en-US"/>
-        </w:rPr>
-        <w:t>.NET</w:t>
-      </w:r>
-      <w:r>
-        <w:rPr>
-          <w:rStyle w:val="shorttext"/>
-          <w:lang w:val="en-US"/>
-        </w:rPr>
-        <w:t xml:space="preserve"> client-server side development.</w:t>
-      </w:r>
-    </w:p>
-    <w:p>
-      <w:pPr>
-        <w:jc w:val="both"/>
-        <w:rPr>
-          <w:rStyle w:val="shorttext"/>
-          <w:lang w:val="en-US"/>
-        </w:rPr>
-      </w:pPr>
-      <w:r>
-        <w:rPr>
-          <w:rStyle w:val="shorttext"/>
-          <w:lang w:val="en-US"/>
-        </w:rPr>
-        <w:t>Experience with third-party APIs and web services like Google, Facebook, Twitter</w:t>
-      </w:r>
-      <w:r>
-        <w:rPr>
-          <w:rStyle w:val="shorttext"/>
-          <w:lang w:val="en-US"/>
-        </w:rPr>
-        <w:t xml:space="preserve"> and</w:t>
-      </w:r>
-      <w:r>
-        <w:rPr>
-          <w:rStyle w:val="shorttext"/>
-          <w:lang w:val="en-US"/>
-        </w:rPr>
-        <w:t xml:space="preserve"> YouTube Player.</w:t>
-      </w:r>
-    </w:p>
-    <w:p>
-      <w:pPr>
-        <w:jc w:val="both"/>
-        <w:rPr>
-          <w:lang w:val="en-US"/>
-        </w:rPr>
-      </w:pPr>
-      <w:r>
-        <w:rPr>
-          <w:lang w:val="en-US"/>
-        </w:rPr>
-        <w:t xml:space="preserve">Experienced integrating Android mobile apps with web services using Retrofit, Volley, </w:t>
-      </w:r>
-      <w:proofErr w:type="spellStart"/>
-      <w:r>
-        <w:rPr>
-          <w:lang w:val="en-US"/>
-        </w:rPr>
-        <w:t>AsyncTask</w:t>
-      </w:r>
-      <w:proofErr w:type="spellEnd"/>
-      <w:r>
-        <w:rPr>
-          <w:lang w:val="en-US"/>
-        </w:rPr>
-        <w:t xml:space="preserve">, </w:t>
-      </w:r>
-      <w:proofErr w:type="spellStart"/>
-      <w:r>
-        <w:rPr>
-          <w:lang w:val="en-US"/>
-        </w:rPr>
-        <w:t>OkHTTP</w:t>
-      </w:r>
-      <w:proofErr w:type="spellEnd"/>
-      <w:r>
-        <w:rPr>
-          <w:lang w:val="en-US"/>
-        </w:rPr>
-        <w:t xml:space="preserve"> and JSON, GSON, REST.</w:t>
-      </w:r>
-    </w:p>
-    <w:p>
-      <w:pPr>
-        <w:jc w:val="both"/>
-        <w:rPr>
-          <w:lang w:val="en-US"/>
-        </w:rPr>
-      </w:pPr>
-      <w:r>
-        <w:rPr>
-          <w:lang w:val="en-US"/>
-        </w:rPr>
-        <w:t>Experience on every stage of application development right from collecting requirements, providing guidelines for design, creating application architecture, and implementation that includes various stages in development, QA, code signing and releasing to Market.</w:t>
-      </w:r>
-    </w:p>
-    <w:p>
-      <w:pPr>
-        <w:jc w:val="both"/>
-        <w:rPr>
-          <w:lang w:val="en-US"/>
-        </w:rPr>
-      </w:pPr>
-      <w:r>
-        <w:rPr>
-          <w:lang w:val="en-US"/>
-        </w:rPr>
-        <w:t>Worked with an internal QA team on system, performance, and acceptance testing.</w:t>
-      </w:r>
+          <w:lang w:val="en-US"/>
+        </w:rPr>
+      </w:pPr>
+      <w:bookmarkStart w:id="0" w:name="_GoBack"/>
+      <w:bookmarkEnd w:id="0"/>
     </w:p>
     <w:p>
       <w:pPr>
@@ -865,13 +845,7 @@
         <w:rPr>
           <w:lang w:val="en-US"/>
         </w:rPr>
-        <w:t xml:space="preserve"> </w:t>
-      </w:r>
-      <w:r>
-        <w:rPr>
-          <w:lang w:val="en-US"/>
-        </w:rPr>
-        <w:t xml:space="preserve">Is an Android component, which allows you to register for system or application </w:t>
+        <w:t xml:space="preserve"> Is an Android component, which allows you to register for system or application </w:t>
       </w:r>
       <w:proofErr w:type="gramStart"/>
       <w:r>
@@ -1026,14 +1000,7 @@
           <w:rStyle w:val="termtext"/>
           <w:lang w:val="en-US"/>
         </w:rPr>
-        <w:t>The “Local Broadcast Manager” is a h</w:t>
-      </w:r>
-      <w:r>
-        <w:rPr>
-          <w:rStyle w:val="termtext"/>
-          <w:lang w:val="en-US"/>
-        </w:rPr>
-        <w:t>elper to register for and send broadcasts of Intents to local objects within your process.</w:t>
+        <w:t>The “Local Broadcast Manager” is a helper to register for and send broadcasts of Intents to local objects within your process.</w:t>
       </w:r>
     </w:p>
     <w:p>
@@ -1461,14 +1428,7 @@
           <w:rStyle w:val="termtext"/>
           <w:lang w:val="en-US"/>
         </w:rPr>
-        <w:t>Static and Dynamic</w:t>
-      </w:r>
-      <w:r>
-        <w:rPr>
-          <w:rStyle w:val="termtext"/>
-          <w:lang w:val="en-US"/>
-        </w:rPr>
-        <w:t>.</w:t>
+        <w:t>Static and Dynamic.</w:t>
       </w:r>
     </w:p>
     <w:p>
@@ -2642,19 +2602,7 @@
         <w:rPr>
           <w:lang w:val="en-US"/>
         </w:rPr>
-        <w:t>Define the annotation path with curly brackets (</w:t>
-      </w:r>
-      <w:r>
-        <w:rPr>
-          <w:lang w:val="en-US"/>
-        </w:rPr>
-        <w:t>{}</w:t>
-      </w:r>
-      <w:r>
-        <w:rPr>
-          <w:lang w:val="en-US"/>
-        </w:rPr>
-        <w:t>) for the variables to change.</w:t>
+        <w:t>Define the annotation path with curly brackets ({}) for the variables to change.</w:t>
       </w:r>
     </w:p>
     <w:p>
@@ -3582,13 +3530,7 @@
         <w:rPr>
           <w:lang w:val="en-US"/>
         </w:rPr>
-        <w:t>Simplifies the abi</w:t>
-      </w:r>
-      <w:r>
-        <w:rPr>
-          <w:lang w:val="en-US"/>
-        </w:rPr>
-        <w:t xml:space="preserve">lity to chain </w:t>
+        <w:t xml:space="preserve">Simplifies the ability to chain </w:t>
       </w:r>
       <w:proofErr w:type="spellStart"/>
       <w:r>
@@ -3621,13 +3563,7 @@
         <w:rPr>
           <w:lang w:val="en-US"/>
         </w:rPr>
-        <w:t>Exposes a more explicit way for declaring how concur</w:t>
-      </w:r>
-      <w:r>
-        <w:rPr>
-          <w:lang w:val="en-US"/>
-        </w:rPr>
-        <w:t>rent operations should operate.</w:t>
+        <w:t>Exposes a more explicit way for declaring how concurrent operations should operate.</w:t>
       </w:r>
     </w:p>
     <w:p>
@@ -5648,25 +5584,7 @@
           <w:szCs w:val="22"/>
           <w:lang w:val="en-US"/>
         </w:rPr>
-        <w:t xml:space="preserve">MVC does a great job of separating the model and view. Certainly the model can be easily tested because </w:t>
-      </w:r>
-      <w:r>
-        <w:rPr>
-          <w:rFonts w:asciiTheme="minorHAnsi" w:hAnsiTheme="minorHAnsi" w:cstheme="minorHAnsi"/>
-          <w:sz w:val="22"/>
-          <w:szCs w:val="22"/>
-          <w:lang w:val="en-US"/>
-        </w:rPr>
-        <w:t>it is</w:t>
-      </w:r>
-      <w:r>
-        <w:rPr>
-          <w:rFonts w:asciiTheme="minorHAnsi" w:hAnsiTheme="minorHAnsi" w:cstheme="minorHAnsi"/>
-          <w:sz w:val="22"/>
-          <w:szCs w:val="22"/>
-          <w:lang w:val="en-US"/>
-        </w:rPr>
-        <w:t xml:space="preserve"> not tied to anything and the view has nothing much to test at a unit testing level. The Controller has a few problems however.</w:t>
+        <w:t>MVC does a great job of separating the model and view. Certainly the model can be easily tested because it is not tied to anything and the view has nothing much to test at a unit testing level. The Controller has a few problems however.</w:t>
       </w:r>
     </w:p>
     <w:p>
@@ -5764,21 +5682,7 @@
           <w:rFonts w:cstheme="minorHAnsi"/>
           <w:lang w:val="en-US"/>
         </w:rPr>
-        <w:t xml:space="preserve"> - Over time, particularly in applications with </w:t>
-      </w:r>
-      <w:r>
-        <w:rPr>
-          <w:rFonts w:cstheme="minorHAnsi"/>
-          <w:lang w:val="en-US"/>
-        </w:rPr>
-        <w:t>anemic models</w:t>
-      </w:r>
-      <w:r>
-        <w:rPr>
-          <w:rFonts w:cstheme="minorHAnsi"/>
-          <w:lang w:val="en-US"/>
-        </w:rPr>
-        <w:t xml:space="preserve">, more and more code starts </w:t>
+        <w:t xml:space="preserve"> - Over time, particularly in applications with anemic models, more and more code starts </w:t>
       </w:r>
       <w:proofErr w:type="gramStart"/>
       <w:r>
@@ -5978,8 +5882,14 @@
     <w:p>
       <w:pPr>
         <w:pStyle w:val="Ttulo5"/>
-      </w:pPr>
-      <w:r>
+        <w:rPr>
+          <w:lang w:val="en-US"/>
+        </w:rPr>
+      </w:pPr>
+      <w:r>
+        <w:rPr>
+          <w:lang w:val="en-US"/>
+        </w:rPr>
         <w:t>View</w:t>
       </w:r>
     </w:p>
@@ -6001,7 +5911,27 @@
           <w:szCs w:val="22"/>
           <w:lang w:val="en-US"/>
         </w:rPr>
-        <w:t>The only change here is that the Activity/Fragment is now considered part of the view. We stop fighting the natural tendency for them to go hand in hand. Good practice is to have the Activity implement a view interface so that the presenter has an interface to code to. This eliminates coupling it to any specific view and allows simple unit testing with a mock implementation of the view.</w:t>
+        <w:t xml:space="preserve">The only change here is that the Activity/Fragment </w:t>
+      </w:r>
+      <w:proofErr w:type="gramStart"/>
+      <w:r>
+        <w:rPr>
+          <w:rFonts w:asciiTheme="minorHAnsi" w:hAnsiTheme="minorHAnsi" w:cstheme="minorHAnsi"/>
+          <w:sz w:val="22"/>
+          <w:szCs w:val="22"/>
+          <w:lang w:val="en-US"/>
+        </w:rPr>
+        <w:t>is now considered</w:t>
+      </w:r>
+      <w:proofErr w:type="gramEnd"/>
+      <w:r>
+        <w:rPr>
+          <w:rFonts w:asciiTheme="minorHAnsi" w:hAnsiTheme="minorHAnsi" w:cstheme="minorHAnsi"/>
+          <w:sz w:val="22"/>
+          <w:szCs w:val="22"/>
+          <w:lang w:val="en-US"/>
+        </w:rPr>
+        <w:t xml:space="preserve"> part of the view. We stop fighting the natural tendency for them to go hand in hand. Good practice is to have the Activity implement a view interface so that the presenter has an interface to code to. This eliminates coupling it to any specific view and allows simple unit testing with a mock implementation of the view.</w:t>
       </w:r>
     </w:p>
     <w:p>
@@ -6109,6 +6039,9 @@
     <w:p>
       <w:pPr>
         <w:pStyle w:val="Ttulo4"/>
+        <w:rPr>
+          <w:lang w:val="en-US"/>
+        </w:rPr>
       </w:pPr>
       <w:r>
         <w:rPr>
@@ -6559,8 +6492,6 @@
           <w:lang w:val="en-US"/>
         </w:rPr>
       </w:pPr>
-      <w:bookmarkStart w:id="0" w:name="_GoBack"/>
-      <w:bookmarkEnd w:id="0"/>
     </w:p>
     <w:sectPr>
       <w:footerReference w:type="default" r:id="rId15"/>
@@ -6715,7 +6646,7 @@
               <w:noProof/>
               <w:lang w:bidi="es-ES"/>
             </w:rPr>
-            <w:t>10</w:t>
+            <w:t>2</w:t>
           </w:r>
           <w:r>
             <w:rPr>
@@ -6905,7 +6836,7 @@
             </wp:anchor>
           </w:drawing>
         </mc:Choice>
-        <mc:Fallback xmlns:w16cid="http://schemas.microsoft.com/office/word/2016/wordml/cid" xmlns:am3d="http://schemas.microsoft.com/office/drawing/2017/model3d" xmlns:aink="http://schemas.microsoft.com/office/drawing/2016/ink" xmlns:cx8="http://schemas.microsoft.com/office/drawing/2016/5/14/chartex" xmlns:cx7="http://schemas.microsoft.com/office/drawing/2016/5/13/chartex" xmlns:cx6="http://schemas.microsoft.com/office/drawing/2016/5/12/chartex" xmlns:cx5="http://schemas.microsoft.com/office/drawing/2016/5/11/chartex" xmlns:cx4="http://schemas.microsoft.com/office/drawing/2016/5/10/chartex" xmlns:cx3="http://schemas.microsoft.com/office/drawing/2016/5/9/chartex" xmlns:cx2="http://schemas.microsoft.com/office/drawing/2015/10/21/chartex">
+        <mc:Fallback xmlns:cx2="http://schemas.microsoft.com/office/drawing/2015/10/21/chartex" xmlns:cx3="http://schemas.microsoft.com/office/drawing/2016/5/9/chartex" xmlns:cx4="http://schemas.microsoft.com/office/drawing/2016/5/10/chartex" xmlns:cx5="http://schemas.microsoft.com/office/drawing/2016/5/11/chartex" xmlns:cx6="http://schemas.microsoft.com/office/drawing/2016/5/12/chartex" xmlns:cx7="http://schemas.microsoft.com/office/drawing/2016/5/13/chartex" xmlns:cx8="http://schemas.microsoft.com/office/drawing/2016/5/14/chartex" xmlns:aink="http://schemas.microsoft.com/office/drawing/2016/ink" xmlns:am3d="http://schemas.microsoft.com/office/drawing/2017/model3d" xmlns:w16cid="http://schemas.microsoft.com/office/word/2016/wordml/cid">
           <w:pict>
             <v:group w14:anchorId="2D1061F1" id="Grupo 2" o:spid="_x0000_s1026" alt="Barra lateral decorativa formada por un rectángulo vertical estrecho a lo largo del borde de la página rematado con un pequeño cuadrado separado debajo." style="position:absolute;margin-left:0;margin-top:0;width:18pt;height:10in;z-index:251659264;mso-width-percent:30;mso-height-percent:909;mso-left-percent:45;mso-position-horizontal-relative:page;mso-position-vertical:center;mso-position-vertical-relative:page;mso-width-percent:30;mso-height-percent:909;mso-left-percent:45" coordsize="2286,91440" o:gfxdata="UEsDBBQABgAIAAAAIQC2gziS/gAAAOEBAAATAAAAW0NvbnRlbnRfVHlwZXNdLnhtbJSRQU7DMBBF&#10;90jcwfIWJU67QAgl6YK0S0CoHGBkTxKLZGx5TGhvj5O2G0SRWNoz/78nu9wcxkFMGNg6quQqL6RA&#10;0s5Y6ir5vt9lD1JwBDIwOMJKHpHlpr69KfdHjyxSmriSfYz+USnWPY7AufNIadK6MEJMx9ApD/oD&#10;OlTrorhX2lFEilmcO2RdNtjC5xDF9pCuTyYBB5bi6bQ4syoJ3g9WQ0ymaiLzg5KdCXlKLjvcW893&#10;SUOqXwnz5DrgnHtJTxOsQfEKIT7DmDSUCaxw7Rqn8787ZsmRM9e2VmPeBN4uqYvTtW7jvijg9N/y&#10;JsXecLq0q+WD6m8AAAD//wMAUEsDBBQABgAIAAAAIQA4/SH/1gAAAJQBAAALAAAAX3JlbHMvLnJl&#10;bHOkkMFqwzAMhu+DvYPRfXGawxijTi+j0GvpHsDYimMaW0Yy2fr2M4PBMnrbUb/Q94l/f/hMi1qR&#10;JVI2sOt6UJgd+ZiDgffL8ekFlFSbvV0oo4EbChzGx4f9GRdb25HMsYhqlCwG5lrLq9biZkxWOiqY&#10;22YiTra2kYMu1l1tQD30/bPm3wwYN0x18gb45AdQl1tp5j/sFB2T0FQ7R0nTNEV3j6o9feQzro1i&#10;OWA14Fm+Q8a1a8+Bvu/d/dMb2JY5uiPbhG/ktn4cqGU/er3pcvwCAAD//wMAUEsDBBQABgAIAAAA&#10;IQDBl6ktvwMAAJALAAAOAAAAZHJzL2Uyb0RvYy54bWzsVktuHDcQ3QfIHYjeR/OJZI0GGhmKHAkB&#10;ZFuwHHhNsdmfhM2iSbZmlNv4CDmDLpZX7M+MJUELGTAQwJtuslhVLNZ7VeTx601jxK32oSa7ymZ7&#10;00xoqyivbbnK/vx4/ssiEyFKm0tDVq+yOx2y1yc//3S8dks9p4pMrr2AExuWa7fKqhjdcjIJqtKN&#10;DHvktMViQb6REVNfTnIv1/DemMl8On01WZPPnSelQ4D0TbeYnST/RaFVfF8UQUdhVhlii+nr0/eG&#10;v5OTY7ksvXRVrfow5AuiaGRtseno6o2MUrS+fuSqqZWnQEXcU9RMqChqpdMZcJrZ9MFpLjy1Lp2l&#10;XK5LN6YJqX2Qpxe7Ve9ur7yo81U2z4SVDSC68K0jgWmug0KqfpPeS2Fk1F4aCBV5GetbKRIquRSO&#10;vGit8Ej2/RdbtoaYEbFWUNchQl6RgAeCE18SXBhxA9g0RhAJd/+lrK2EA4AscxKKLDt0+nOr7//F&#10;vJVAHQtBO5kGub6Rf9Eew7d25RKnuPDu2l35XlB2M0ZkU/iG/8i12CTg70bg9SYKBeF8vng1BT0U&#10;lo5m+/tTTBIzVAX6PDJT1e/PG0622wYydX5eG8MxJFrrM+PFrQQhpVLaxlkijmmbt5R38sODPgD4&#10;GU1Ojnm29Tbhg4/nXDvUT9hSJHwbRa4r6XRiXuDk9hT59WjgyIcdrCFNWU+aIwZhGQDHSwBYHC7m&#10;04MEwE4enQ/xQlMjeLDKmGwpb/L2MkTsD9VBhTdFYjjpCURjWWKpF0CTJcjfEGMaxTujWc/YD7pA&#10;RTAt0g4jAo9BC5UEhROWDNkQ82iRwkoO2XOBgEbfHeqj5te+u/P0+myqUysbjafPBdYZjxZpZ7Jx&#10;NG5qS/4pBwZU7Hfu9IckdanhLN1QfgcyeOoaaXDqvAYelzLEK1RmKi+u/ff4FIbWq4z6USYq8v88&#10;JWd9sBWrmVijE6+y8LmVXmfC/GHB41SQaN1psn9wOEeh+t2Vm90V2zZnhNqa4d5xKg1ZP5phWHhq&#10;PqH7nPKuWJIW7QltTkU/TM5id0OgwSl9eprU0K6djJf22il2zlllvn3cfJLe9aSM6CfvaKgduXzA&#10;zU6XLS2dtpGKOhF3m9c+36hjbmvfoaD3cf6u6e8WNKSgAQeA0ueC5pCDuyT1dxCWzippS30aHEqQ&#10;U8GU+UqZJ88W/+JodoAey5ag9hOttO/HHRmHBj6U948OkK6xBAo/kx7fJ13efnSA/3cHSBc8nn3p&#10;EumfqPyu3J2n0ts+pE/+AwAA//8DAFBLAwQUAAYACAAAACEAOUZTY9sAAAAFAQAADwAAAGRycy9k&#10;b3ducmV2LnhtbEyPvU7EMBCEeyTewVokOs4GTuEU4pz40TVHA4GGzhcvSRR7HcXOJfD0LDTQrDSa&#10;0ew3xXbxThxxjF0gDZcrBQKpDrajRsPb6+5iAyImQ9a4QKjhEyNsy9OTwuQ2zPSCxyo1gkso5kZD&#10;m9KQSxnrFr2JqzAgsfcRRm8Sy7GRdjQzl3snr5TKpDcd8YfWDPjQYt1Xk9cwPMl+797xa552VbZ/&#10;vqn7x/uN1udny90tiIRL+gvDDz6jQ8lMhzCRjcJp4CHp97J3nbE6cGa9VgpkWcj/9OU3AAAA//8D&#10;AFBLAQItABQABgAIAAAAIQC2gziS/gAAAOEBAAATAAAAAAAAAAAAAAAAAAAAAABbQ29udGVudF9U&#10;eXBlc10ueG1sUEsBAi0AFAAGAAgAAAAhADj9If/WAAAAlAEAAAsAAAAAAAAAAAAAAAAALwEAAF9y&#10;ZWxzLy5yZWxzUEsBAi0AFAAGAAgAAAAhAMGXqS2/AwAAkAsAAA4AAAAAAAAAAAAAAAAALgIAAGRy&#10;cy9lMm9Eb2MueG1sUEsBAi0AFAAGAAgAAAAhADlGU2PbAAAABQEAAA8AAAAAAAAAAAAAAAAAGQYA&#10;AGRycy9kb3ducmV2LnhtbFBLBQYAAAAABAAEAPMAAAAhBwAAAAA=&#10;">
               <v:rect id="Rectángulo 39" o:spid="_x0000_s1027" style="position:absolute;width:2286;height:87820;visibility:visible;mso-wrap-style:square;v-text-anchor:middle" o:gfxdata="UEsDBBQABgAIAAAAIQDb4fbL7gAAAIUBAAATAAAAW0NvbnRlbnRfVHlwZXNdLnhtbHyQz07DMAyH&#10;70i8Q+QralM4IITa7kDhCAiNB7ASt43WOlEcyvb2pNu4IODoPz9/n1xv9vOkForiPDdwXVagiI23&#10;jocG3rdPxR0oScgWJ8/UwIEENu3lRb09BBKV0ywNjCmFe63FjDSjlD4Q50nv44wpl3HQAc0OB9I3&#10;VXWrjedEnIq03oC27qjHjympx31un0wiTQLq4bS4shrAECZnMGVTvbD9QSnOhDInjzsyuiBXWQP0&#10;r4R18jfgnHvJr4nOknrFmJ5xzhraRtHWf3Kkpfz/yGo5S+H73hkquyhdjr3R8m2lj09svwAAAP//&#10;AwBQSwMEFAAGAAgAAAAhAFr0LFu/AAAAFQEAAAsAAABfcmVscy8ucmVsc2zPwWrDMAwG4Ptg72B0&#10;X5TuUMaI01uh19I+gLGVxCy2jGSy9e1nemrHjpL4P0nD4SetZiPRyNnCruvBUPYcYp4tXC/Htw8w&#10;Wl0ObuVMFm6kcBhfX4Yzra62kC6xqGlKVgtLreUTUf1CyWnHhXKbTCzJ1VbKjMX5LzcTvvf9HuXR&#10;gPHJNKdgQU5hB+ZyK23zHztFL6w81c5zQp6m6P9TMfB3PtPWFCczVQtB9N4U2rp2HOA44NMz4y8A&#10;AAD//wMAUEsDBBQABgAIAAAAIQDGW+GVwwAAANsAAAAPAAAAZHJzL2Rvd25yZXYueG1sRI9BawIx&#10;FITvgv8hvEJvmm0LoqtRaqG0xYOo7f2ZPHeXbl6WJO6u/94IgsdhZr5hFqve1qIlHyrHCl7GGQhi&#10;7UzFhYLfw+doCiJEZIO1Y1JwoQCr5XCwwNy4jnfU7mMhEoRDjgrKGJtcyqBLshjGriFO3sl5izFJ&#10;X0jjsUtwW8vXLJtIixWnhRIb+ihJ/+/PVsGfO607q4/801621flr47WebpR6furf5yAi9fERvre/&#10;jYK3Gdy+pB8gl1cAAAD//wMAUEsBAi0AFAAGAAgAAAAhANvh9svuAAAAhQEAABMAAAAAAAAAAAAA&#10;AAAAAAAAAFtDb250ZW50X1R5cGVzXS54bWxQSwECLQAUAAYACAAAACEAWvQsW78AAAAVAQAACwAA&#10;AAAAAAAAAAAAAAAfAQAAX3JlbHMvLnJlbHNQSwECLQAUAAYACAAAACEAxlvhlcMAAADbAAAADwAA&#10;AAAAAAAAAAAAAAAHAgAAZHJzL2Rvd25yZXYueG1sUEsFBgAAAAADAAMAtwAAAPcCAAAAAA==&#10;" filled="f" stroked="f" strokeweight="1pt"/>
@@ -11219,6 +11150,23 @@
     <w:basedOn w:val="Fuentedeprrafopredeter"/>
     <w:rsid w:val="005C114D"/>
   </w:style>
+  <w:style w:type="paragraph" w:customStyle="1" w:styleId="Default">
+    <w:name w:val="Default"/>
+    <w:rsid w:val="0032557E"/>
+    <w:pPr>
+      <w:autoSpaceDE w:val="0"/>
+      <w:autoSpaceDN w:val="0"/>
+      <w:adjustRightInd w:val="0"/>
+      <w:spacing w:before="0"/>
+    </w:pPr>
+    <w:rPr>
+      <w:rFonts w:ascii="Bodoni MT" w:hAnsi="Bodoni MT" w:cs="Bodoni MT"/>
+      <w:color w:val="000000"/>
+      <w:sz w:val="24"/>
+      <w:szCs w:val="24"/>
+      <w:lang w:val="es-MX"/>
+    </w:rPr>
+  </w:style>
 </w:styles>
 </file>
 
@@ -11483,6 +11431,14 @@
     <w:pitch w:val="variable"/>
     <w:sig w:usb0="E4002EFF" w:usb1="C000E47F" w:usb2="00000009" w:usb3="00000000" w:csb0="000001FF" w:csb1="00000000"/>
   </w:font>
+  <w:font w:name="Bodoni MT">
+    <w:altName w:val="Bodoni"/>
+    <w:panose1 w:val="02070603080606020203"/>
+    <w:charset w:val="00"/>
+    <w:family w:val="roman"/>
+    <w:pitch w:val="variable"/>
+    <w:sig w:usb0="00000003" w:usb1="00000000" w:usb2="00000000" w:usb3="00000000" w:csb0="00000001" w:csb1="00000000"/>
+  </w:font>
   <w:font w:name="Calibri Light">
     <w:panose1 w:val="020F0302020204030204"/>
     <w:charset w:val="00"/>
@@ -11514,6 +11470,7 @@
     <w:rsid w:val="006060A9"/>
     <w:rsid w:val="006C4C85"/>
     <w:rsid w:val="006D7884"/>
+    <w:rsid w:val="00711F7A"/>
     <w:rsid w:val="007A3798"/>
     <w:rsid w:val="008A1066"/>
     <w:rsid w:val="008B4AE0"/>

</xml_diff>